<commit_message>
Presentation and generated solution
</commit_message>
<xml_diff>
--- a/AMIS SIG-JHipster workshop.docx
+++ b/AMIS SIG-JHipster workshop.docx
@@ -208,31 +208,6 @@
           <w:lang w:val="en-US"/>
         </w:rPr>
       </w:pPr>
-      <w:r>
-        <w:rPr>
-          <w:lang w:val="en-US"/>
-        </w:rPr>
-        <w:t xml:space="preserve">My preferred way is to install </w:t>
-      </w:r>
-      <w:r>
-        <w:rPr>
-          <w:lang w:val="en-US"/>
-        </w:rPr>
-        <w:t xml:space="preserve">it with </w:t>
-      </w:r>
-      <w:r>
-        <w:rPr>
-          <w:lang w:val="en-US"/>
-        </w:rPr>
-        <w:t>a package manager, but also manual is fine</w:t>
-      </w:r>
-    </w:p>
-    <w:p>
-      <w:pPr>
-        <w:rPr>
-          <w:lang w:val="en-US"/>
-        </w:rPr>
-      </w:pPr>
     </w:p>
     <w:p>
       <w:pPr>
@@ -261,11 +236,19 @@
           <w:lang w:val="en-US"/>
         </w:rPr>
       </w:pPr>
-      <w:r>
-        <w:rPr>
-          <w:lang w:val="en-US"/>
-        </w:rPr>
-        <w:t xml:space="preserve">JHipster </w:t>
+      <w:proofErr w:type="spellStart"/>
+      <w:r>
+        <w:rPr>
+          <w:lang w:val="en-US"/>
+        </w:rPr>
+        <w:t>JHipster</w:t>
+      </w:r>
+      <w:proofErr w:type="spellEnd"/>
+      <w:r>
+        <w:rPr>
+          <w:lang w:val="en-US"/>
+        </w:rPr>
+        <w:t xml:space="preserve"> </w:t>
       </w:r>
       <w:r>
         <w:rPr>
@@ -283,7 +266,55 @@
         <w:rPr>
           <w:lang w:val="en-US"/>
         </w:rPr>
-        <w:t xml:space="preserve"> 6 ways of working with JHipster. If in doubt, choose our 2nd option, “Local installation with Yarn”:</w:t>
+        <w:t xml:space="preserve"> </w:t>
+      </w:r>
+      <w:r>
+        <w:rPr>
+          <w:lang w:val="en-US"/>
+        </w:rPr>
+        <w:t>several</w:t>
+      </w:r>
+      <w:r>
+        <w:rPr>
+          <w:lang w:val="en-US"/>
+        </w:rPr>
+        <w:t xml:space="preserve"> ways of working with JHipster. </w:t>
+      </w:r>
+      <w:r>
+        <w:rPr>
+          <w:lang w:val="en-US"/>
+        </w:rPr>
+        <w:t xml:space="preserve">My preferred way is to install it with a package manager. </w:t>
+      </w:r>
+      <w:r>
+        <w:rPr>
+          <w:lang w:val="en-US"/>
+        </w:rPr>
+        <w:t xml:space="preserve">If in doubt, choose </w:t>
+      </w:r>
+      <w:r>
+        <w:rPr>
+          <w:lang w:val="en-US"/>
+        </w:rPr>
+        <w:t>the</w:t>
+      </w:r>
+      <w:r>
+        <w:rPr>
+          <w:lang w:val="en-US"/>
+        </w:rPr>
+        <w:t xml:space="preserve"> 2nd option, “Local installation with Yarn”</w:t>
+      </w:r>
+      <w:r>
+        <w:rPr>
+          <w:lang w:val="en-US"/>
+        </w:rPr>
+        <w:t xml:space="preserve"> to fully know what is happening</w:t>
+      </w:r>
+      <w:r>
+        <w:rPr>
+          <w:lang w:val="en-US"/>
+        </w:rPr>
+        <w:t>:</w:t>
       </w:r>
     </w:p>
     <w:p>
@@ -297,12 +328,21 @@
         </w:rPr>
       </w:pPr>
       <w:hyperlink r:id="rId8" w:history="1">
+        <w:proofErr w:type="spellStart"/>
         <w:r>
           <w:rPr>
             <w:rStyle w:val="Hyperlink"/>
             <w:lang w:val="en-US"/>
           </w:rPr>
-          <w:t>JHipster Online</w:t>
+          <w:t>JHipster</w:t>
+        </w:r>
+        <w:proofErr w:type="spellEnd"/>
+        <w:r>
+          <w:rPr>
+            <w:rStyle w:val="Hyperlink"/>
+            <w:lang w:val="en-US"/>
+          </w:rPr>
+          <w:t xml:space="preserve"> Online</w:t>
         </w:r>
       </w:hyperlink>
       <w:r>
@@ -311,6 +351,47 @@
         </w:rPr>
         <w:t> is a simple way to generate an application without installing JHipster in the first place.</w:t>
       </w:r>
+      <w:r>
+        <w:rPr>
+          <w:rFonts w:eastAsiaTheme="minorEastAsia" w:hAnsi="Arial"/>
+          <w:color w:val="000000" w:themeColor="text1"/>
+          <w:kern w:val="24"/>
+          <w:sz w:val="30"/>
+          <w:szCs w:val="30"/>
+          <w:lang w:val="en-US"/>
+        </w:rPr>
+        <w:t xml:space="preserve"> </w:t>
+      </w:r>
+      <w:r>
+        <w:rPr>
+          <w:lang w:val="en-US"/>
+        </w:rPr>
+        <w:t xml:space="preserve">(require </w:t>
+      </w:r>
+      <w:r>
+        <w:rPr>
+          <w:lang w:val="en-US"/>
+        </w:rPr>
+        <w:t>java,</w:t>
+      </w:r>
+      <w:r>
+        <w:rPr>
+          <w:lang w:val="en-US"/>
+        </w:rPr>
+        <w:t xml:space="preserve"> </w:t>
+      </w:r>
+      <w:r>
+        <w:rPr>
+          <w:lang w:val="en-US"/>
+        </w:rPr>
+        <w:t>node and yarn</w:t>
+      </w:r>
+      <w:r>
+        <w:rPr>
+          <w:lang w:val="en-US"/>
+        </w:rPr>
+        <w:t>)</w:t>
+      </w:r>
     </w:p>
     <w:p>
       <w:pPr>
@@ -381,7 +462,19 @@
         <w:rPr>
           <w:lang w:val="en-US"/>
         </w:rPr>
-        <w:t>“Installation with a package manager” is only available for Mac OS X and Windows. This is a very simple installation method, if you use a package manager, but it is still in BETA.</w:t>
+        <w:t>“Installation with a package manager” is only available for Mac OS X and Windows. This is a very simple installation method, if you use a package manager.</w:t>
+      </w:r>
+      <w:r>
+        <w:rPr>
+          <w:lang w:val="en-US"/>
+        </w:rPr>
+        <w:t xml:space="preserve"> </w:t>
+      </w:r>
+      <w:r>
+        <w:rPr>
+          <w:lang w:val="en-US"/>
+        </w:rPr>
+        <w:t>(require brew or chocolatey)</w:t>
       </w:r>
     </w:p>
     <w:p>
@@ -415,6 +508,37 @@
         </w:rPr>
         <w:t>”, with all tools already set up in a Ubuntu-based virtual machine.</w:t>
       </w:r>
+      <w:r>
+        <w:rPr>
+          <w:rFonts w:eastAsiaTheme="minorEastAsia" w:hAnsi="Arial"/>
+          <w:color w:val="000000" w:themeColor="text1"/>
+          <w:kern w:val="24"/>
+          <w:sz w:val="30"/>
+          <w:szCs w:val="30"/>
+          <w:lang w:val="en-US"/>
+        </w:rPr>
+        <w:t xml:space="preserve"> </w:t>
+      </w:r>
+      <w:r>
+        <w:rPr>
+          <w:lang w:val="en-US"/>
+        </w:rPr>
+        <w:t xml:space="preserve">(require </w:t>
+      </w:r>
+      <w:proofErr w:type="spellStart"/>
+      <w:r>
+        <w:rPr>
+          <w:lang w:val="en-US"/>
+        </w:rPr>
+        <w:t>Virtualbox</w:t>
+      </w:r>
+      <w:proofErr w:type="spellEnd"/>
+      <w:r>
+        <w:rPr>
+          <w:lang w:val="en-US"/>
+        </w:rPr>
+        <w:t xml:space="preserve"> and Vagrant)</w:t>
+      </w:r>
     </w:p>
     <w:p>
       <w:pPr>
@@ -445,7 +569,56 @@
         <w:rPr>
           <w:lang w:val="en-US"/>
         </w:rPr>
-        <w:t>” container, which brings you a lightweight container with JHipster installed.</w:t>
+        <w:t xml:space="preserve">” container, which brings you a lightweight container with </w:t>
+      </w:r>
+      <w:proofErr w:type="spellStart"/>
+      <w:r>
+        <w:rPr>
+          <w:lang w:val="en-US"/>
+        </w:rPr>
+        <w:t>JHipster</w:t>
+      </w:r>
+      <w:proofErr w:type="spellEnd"/>
+      <w:r>
+        <w:rPr>
+          <w:lang w:val="en-US"/>
+        </w:rPr>
+        <w:t xml:space="preserve"> installed.</w:t>
+      </w:r>
+    </w:p>
+    <w:p>
+      <w:pPr>
+        <w:rPr>
+          <w:lang w:val="en-US"/>
+        </w:rPr>
+      </w:pPr>
+    </w:p>
+    <w:p>
+      <w:pPr>
+        <w:rPr>
+          <w:lang w:val="en-US"/>
+        </w:rPr>
+      </w:pPr>
+      <w:r>
+        <w:rPr>
+          <w:lang w:val="en-US"/>
+        </w:rPr>
+        <w:t xml:space="preserve">Visit </w:t>
+      </w:r>
+      <w:hyperlink r:id="rId11" w:history="1">
+        <w:r>
+          <w:rPr>
+            <w:rStyle w:val="Hyperlink"/>
+            <w:lang w:val="en-US"/>
+          </w:rPr>
+          <w:t>https://www.jhipster.tech/installation/</w:t>
+        </w:r>
+      </w:hyperlink>
+      <w:r>
+        <w:rPr>
+          <w:lang w:val="en-US"/>
+        </w:rPr>
+        <w:t xml:space="preserve"> for the full information if the below steps fail.</w:t>
       </w:r>
     </w:p>
     <w:p>
@@ -458,54 +631,31 @@
     <w:p>
       <w:pPr>
         <w:pStyle w:val="Heading3"/>
-        <w:rPr>
-          <w:lang w:val="en-US"/>
-        </w:rPr>
-      </w:pPr>
-      <w:r>
-        <w:rPr>
-          <w:lang w:val="en-US"/>
-        </w:rPr>
-        <w:t xml:space="preserve">Manual </w:t>
-      </w:r>
-      <w:proofErr w:type="spellStart"/>
-      <w:r>
-        <w:t>Local</w:t>
-      </w:r>
-      <w:proofErr w:type="spellEnd"/>
-      <w:r>
-        <w:t xml:space="preserve"> </w:t>
-      </w:r>
-      <w:proofErr w:type="spellStart"/>
-      <w:r>
-        <w:t>installation</w:t>
-      </w:r>
-      <w:proofErr w:type="spellEnd"/>
-      <w:r>
-        <w:t xml:space="preserve"> </w:t>
-      </w:r>
-      <w:proofErr w:type="spellStart"/>
-      <w:r>
-        <w:t>with</w:t>
-      </w:r>
-      <w:proofErr w:type="spellEnd"/>
-      <w:r>
-        <w:t xml:space="preserve"> </w:t>
-      </w:r>
-      <w:proofErr w:type="spellStart"/>
-      <w:r>
-        <w:t>Yarn</w:t>
-      </w:r>
-      <w:proofErr w:type="spellEnd"/>
-    </w:p>
-    <w:p>
-      <w:pPr>
         <w:rPr>
           <w:lang w:val="en-US"/>
         </w:rPr>
       </w:pPr>
       <w:bookmarkStart w:id="0" w:name="_GoBack"/>
       <w:bookmarkEnd w:id="0"/>
+      <w:r>
+        <w:rPr>
+          <w:lang w:val="en-US"/>
+        </w:rPr>
+        <w:t xml:space="preserve">Manual </w:t>
+      </w:r>
+      <w:r>
+        <w:rPr>
+          <w:lang w:val="en-US"/>
+        </w:rPr>
+        <w:t>Local installation with Yarn</w:t>
+      </w:r>
+    </w:p>
+    <w:p>
+      <w:pPr>
+        <w:rPr>
+          <w:lang w:val="en-US"/>
+        </w:rPr>
+      </w:pPr>
     </w:p>
     <w:p>
       <w:pPr>
@@ -524,7 +674,7 @@
         </w:rPr>
         <w:t>Install Java 8 from </w:t>
       </w:r>
-      <w:hyperlink r:id="rId11" w:history="1">
+      <w:hyperlink r:id="rId12" w:history="1">
         <w:r>
           <w:rPr>
             <w:rStyle w:val="Hyperlink"/>
@@ -537,7 +687,21 @@
         <w:rPr>
           <w:lang w:val="en-US"/>
         </w:rPr>
-        <w:t>.</w:t>
+        <w:t xml:space="preserve"> or </w:t>
+      </w:r>
+      <w:proofErr w:type="spellStart"/>
+      <w:r>
+        <w:rPr>
+          <w:lang w:val="en-US"/>
+        </w:rPr>
+        <w:t>OpenJDK</w:t>
+      </w:r>
+      <w:proofErr w:type="spellEnd"/>
+      <w:r>
+        <w:rPr>
+          <w:lang w:val="en-US"/>
+        </w:rPr>
+        <w:t>.(version 9+ you are on your own)</w:t>
       </w:r>
     </w:p>
     <w:p>
@@ -557,7 +721,7 @@
         </w:rPr>
         <w:t>Install Node.js from </w:t>
       </w:r>
-      <w:hyperlink r:id="rId12" w:history="1">
+      <w:hyperlink r:id="rId13" w:history="1">
         <w:r>
           <w:rPr>
             <w:rStyle w:val="Hyperlink"/>
@@ -590,7 +754,7 @@
         </w:rPr>
         <w:t>Install Yarn from </w:t>
       </w:r>
-      <w:hyperlink r:id="rId13" w:history="1">
+      <w:hyperlink r:id="rId14" w:history="1">
         <w:r>
           <w:rPr>
             <w:rStyle w:val="Hyperlink"/>
@@ -677,8 +841,16 @@
         <w:rPr>
           <w:lang w:val="en-US"/>
         </w:rPr>
-        <w:t>Install Git</w:t>
-      </w:r>
+        <w:t xml:space="preserve">Install </w:t>
+      </w:r>
+      <w:proofErr w:type="spellStart"/>
+      <w:r>
+        <w:rPr>
+          <w:lang w:val="en-US"/>
+        </w:rPr>
+        <w:t>Git</w:t>
+      </w:r>
+      <w:proofErr w:type="spellEnd"/>
       <w:r>
         <w:rPr>
           <w:lang w:val="en-US"/>
@@ -691,13 +863,29 @@
         </w:rPr>
         <w:t xml:space="preserve">from </w:t>
       </w:r>
-      <w:hyperlink r:id="rId14" w:history="1">
+      <w:hyperlink r:id="rId15" w:history="1">
         <w:r>
           <w:rPr>
             <w:rStyle w:val="Hyperlink"/>
             <w:lang w:val="en-US"/>
           </w:rPr>
-          <w:t>the Git website</w:t>
+          <w:t xml:space="preserve">the </w:t>
+        </w:r>
+        <w:proofErr w:type="spellStart"/>
+        <w:r>
+          <w:rPr>
+            <w:rStyle w:val="Hyperlink"/>
+            <w:lang w:val="en-US"/>
+          </w:rPr>
+          <w:t>Git</w:t>
+        </w:r>
+        <w:proofErr w:type="spellEnd"/>
+        <w:r>
+          <w:rPr>
+            <w:rStyle w:val="Hyperlink"/>
+            <w:lang w:val="en-US"/>
+          </w:rPr>
+          <w:t xml:space="preserve"> website</w:t>
         </w:r>
       </w:hyperlink>
     </w:p>
@@ -716,8 +904,16 @@
         <w:rPr>
           <w:lang w:val="en-US"/>
         </w:rPr>
-        <w:t>Install docker</w:t>
-      </w:r>
+        <w:t xml:space="preserve">Install </w:t>
+      </w:r>
+      <w:proofErr w:type="spellStart"/>
+      <w:r>
+        <w:rPr>
+          <w:lang w:val="en-US"/>
+        </w:rPr>
+        <w:t>docker</w:t>
+      </w:r>
+      <w:proofErr w:type="spellEnd"/>
       <w:r>
         <w:rPr>
           <w:lang w:val="en-US"/>
@@ -730,7 +926,7 @@
         </w:rPr>
         <w:t xml:space="preserve">from </w:t>
       </w:r>
-      <w:hyperlink r:id="rId15" w:history="1">
+      <w:hyperlink r:id="rId16" w:history="1">
         <w:r>
           <w:rPr>
             <w:rStyle w:val="Hyperlink"/>
@@ -805,13 +1001,21 @@
           <w:lang w:val="en-US"/>
         </w:rPr>
       </w:pPr>
-      <w:r>
-        <w:rPr>
-          <w:lang w:val="en-US"/>
-        </w:rPr>
-        <w:t>JHipster provides a </w:t>
-      </w:r>
-      <w:hyperlink r:id="rId16" w:history="1">
+      <w:proofErr w:type="spellStart"/>
+      <w:r>
+        <w:rPr>
+          <w:lang w:val="en-US"/>
+        </w:rPr>
+        <w:t>JHipster</w:t>
+      </w:r>
+      <w:proofErr w:type="spellEnd"/>
+      <w:r>
+        <w:rPr>
+          <w:lang w:val="en-US"/>
+        </w:rPr>
+        <w:t xml:space="preserve"> provides a </w:t>
+      </w:r>
+      <w:hyperlink r:id="rId17" w:history="1">
         <w:r>
           <w:rPr>
             <w:rStyle w:val="Hyperlink"/>
@@ -826,7 +1030,7 @@
         </w:rPr>
         <w:t> package, available on </w:t>
       </w:r>
-      <w:hyperlink r:id="rId17" w:history="1">
+      <w:hyperlink r:id="rId18" w:history="1">
         <w:r>
           <w:rPr>
             <w:rStyle w:val="Hyperlink"/>
@@ -921,7 +1125,6 @@
         <w:rPr>
           <w:lang w:val="en-US"/>
         </w:rPr>
-        <w:lastRenderedPageBreak/>
         <w:t>Installation with Chocolatey on Windows</w:t>
       </w:r>
     </w:p>
@@ -932,13 +1135,21 @@
           <w:lang w:val="en-US"/>
         </w:rPr>
       </w:pPr>
-      <w:r>
-        <w:rPr>
-          <w:lang w:val="en-US"/>
-        </w:rPr>
-        <w:t>JHipster provides a </w:t>
-      </w:r>
-      <w:hyperlink r:id="rId18" w:history="1">
+      <w:proofErr w:type="spellStart"/>
+      <w:r>
+        <w:rPr>
+          <w:lang w:val="en-US"/>
+        </w:rPr>
+        <w:t>JHipster</w:t>
+      </w:r>
+      <w:proofErr w:type="spellEnd"/>
+      <w:r>
+        <w:rPr>
+          <w:lang w:val="en-US"/>
+        </w:rPr>
+        <w:t xml:space="preserve"> provides a </w:t>
+      </w:r>
+      <w:hyperlink r:id="rId19" w:history="1">
         <w:r>
           <w:rPr>
             <w:rStyle w:val="Hyperlink"/>
@@ -953,7 +1164,7 @@
         </w:rPr>
         <w:t> package, available on </w:t>
       </w:r>
-      <w:hyperlink r:id="rId19" w:history="1">
+      <w:hyperlink r:id="rId20" w:history="1">
         <w:r>
           <w:rPr>
             <w:rStyle w:val="Hyperlink"/>
@@ -1026,21 +1237,53 @@
         <w:rPr>
           <w:lang w:val="en-US"/>
         </w:rPr>
-        <w:t xml:space="preserve">Also install git and docker: </w:t>
-      </w:r>
+        <w:t xml:space="preserve">Also install </w:t>
+      </w:r>
+      <w:proofErr w:type="spellStart"/>
+      <w:r>
+        <w:rPr>
+          <w:lang w:val="en-US"/>
+        </w:rPr>
+        <w:t>docker</w:t>
+      </w:r>
+      <w:proofErr w:type="spellEnd"/>
+      <w:r>
+        <w:rPr>
+          <w:lang w:val="en-US"/>
+        </w:rPr>
+        <w:t xml:space="preserve">: </w:t>
+      </w:r>
+      <w:proofErr w:type="spellStart"/>
       <w:r>
         <w:rPr>
           <w:rStyle w:val="IntenseEmphasis"/>
           <w:lang w:val="en-US"/>
         </w:rPr>
-        <w:t xml:space="preserve">choco git </w:t>
-      </w:r>
+        <w:t>choco</w:t>
+      </w:r>
+      <w:proofErr w:type="spellEnd"/>
       <w:r>
         <w:rPr>
           <w:rStyle w:val="IntenseEmphasis"/>
           <w:lang w:val="en-US"/>
         </w:rPr>
-        <w:t>docker-for-windows</w:t>
+        <w:t xml:space="preserve"> </w:t>
+      </w:r>
+      <w:proofErr w:type="spellStart"/>
+      <w:r>
+        <w:rPr>
+          <w:rStyle w:val="IntenseEmphasis"/>
+          <w:lang w:val="en-US"/>
+        </w:rPr>
+        <w:t>docker</w:t>
+      </w:r>
+      <w:proofErr w:type="spellEnd"/>
+      <w:r>
+        <w:rPr>
+          <w:rStyle w:val="IntenseEmphasis"/>
+          <w:lang w:val="en-US"/>
+        </w:rPr>
+        <w:t>-for-windows</w:t>
       </w:r>
     </w:p>
     <w:p>
@@ -1270,9 +1513,71 @@
         <w:rPr>
           <w:lang w:val="en-US"/>
         </w:rPr>
+        <w:t xml:space="preserve">With the manual install this does not always gives you an executable. Instead run </w:t>
+      </w:r>
+      <w:proofErr w:type="spellStart"/>
+      <w:r>
+        <w:rPr>
+          <w:rStyle w:val="IntenseEmphasis"/>
+          <w:lang w:val="en-US"/>
+        </w:rPr>
+        <w:t>yo</w:t>
+      </w:r>
+      <w:proofErr w:type="spellEnd"/>
+      <w:r>
+        <w:rPr>
+          <w:rStyle w:val="IntenseEmphasis"/>
+          <w:lang w:val="en-US"/>
+        </w:rPr>
+        <w:t xml:space="preserve"> </w:t>
+      </w:r>
+      <w:proofErr w:type="spellStart"/>
+      <w:r>
+        <w:rPr>
+          <w:rStyle w:val="IntenseEmphasis"/>
+          <w:lang w:val="en-US"/>
+        </w:rPr>
+        <w:t>jhipster</w:t>
+      </w:r>
+      <w:proofErr w:type="spellEnd"/>
+      <w:r>
+        <w:rPr>
+          <w:lang w:val="en-US"/>
+        </w:rPr>
+        <w:t xml:space="preserve"> on all places where these instructions mention </w:t>
+      </w:r>
+      <w:proofErr w:type="spellStart"/>
+      <w:r>
+        <w:rPr>
+          <w:rStyle w:val="IntenseEmphasis"/>
+          <w:lang w:val="en-US"/>
+        </w:rPr>
+        <w:t>jhipster</w:t>
+      </w:r>
+      <w:proofErr w:type="spellEnd"/>
+    </w:p>
+    <w:p>
+      <w:pPr>
+        <w:pStyle w:val="01Brieftekst"/>
+        <w:rPr>
+          <w:lang w:val="en-US"/>
+        </w:rPr>
+      </w:pPr>
+    </w:p>
+    <w:p>
+      <w:pPr>
+        <w:pStyle w:val="01Brieftekst"/>
+        <w:rPr>
+          <w:lang w:val="en-US"/>
+        </w:rPr>
+      </w:pPr>
+      <w:r>
+        <w:rPr>
+          <w:lang w:val="en-US"/>
+        </w:rPr>
         <w:t>Answer the questions asked by the generator to create an application tailored to your needs. Those options are described in </w:t>
       </w:r>
-      <w:hyperlink r:id="rId20" w:anchor="2" w:history="1">
+      <w:hyperlink r:id="rId21" w:anchor="2" w:history="1">
         <w:r>
           <w:rPr>
             <w:rStyle w:val="Hyperlink"/>
@@ -1318,6 +1623,12 @@
         <w:rPr>
           <w:lang w:val="en-US"/>
         </w:rPr>
+        <w:t xml:space="preserve">For the first time just use all the default settings. </w:t>
+      </w:r>
+      <w:r>
+        <w:rPr>
+          <w:lang w:val="en-US"/>
+        </w:rPr>
         <w:t>A</w:t>
       </w:r>
       <w:r>
@@ -1332,12 +1643,6 @@
         </w:rPr>
         <w:t xml:space="preserve"> to see the internationalization in action. </w:t>
       </w:r>
-      <w:r>
-        <w:rPr>
-          <w:lang w:val="en-US"/>
-        </w:rPr>
-        <w:t>.</w:t>
-      </w:r>
     </w:p>
     <w:p>
       <w:pPr>
@@ -1462,7 +1767,7 @@
         </w:rPr>
         <w:t>The application will be available on </w:t>
       </w:r>
-      <w:hyperlink r:id="rId21" w:history="1">
+      <w:hyperlink r:id="rId22" w:history="1">
         <w:r>
           <w:rPr>
             <w:rStyle w:val="Hyperlink"/>
@@ -1773,7 +2078,7 @@
         </w:rPr>
         <w:t xml:space="preserve">from the logging which is just above the exception stacktrace. It will look similar to </w:t>
       </w:r>
-      <w:hyperlink r:id="rId22" w:anchor="/activate?key=01873986589764932995" w:history="1">
+      <w:hyperlink r:id="rId23" w:anchor="/activate?key=01873986589764932995" w:history="1">
         <w:r>
           <w:rPr>
             <w:rStyle w:val="Hyperlink"/>
@@ -1834,6 +2139,7 @@
         <w:rPr>
           <w:lang w:val="en-US"/>
         </w:rPr>
+        <w:lastRenderedPageBreak/>
         <w:t>The menu contains new items. The “Entities” menu is still empty, but we are going to fill that later in this workshop. The “Account” menu has new items for “Settings”, “Password” and “Sign out”.</w:t>
       </w:r>
     </w:p>
@@ -1870,7 +2176,6 @@
         <w:rPr>
           <w:lang w:val="en-US"/>
         </w:rPr>
-        <w:lastRenderedPageBreak/>
         <w:t>Now there is one more menu item “Administration” with many sub items.</w:t>
       </w:r>
     </w:p>
@@ -1957,7 +2262,7 @@
         </w:rPr>
         <w:t>JMX, </w:t>
       </w:r>
-      <w:hyperlink r:id="rId23" w:history="1">
+      <w:hyperlink r:id="rId24" w:history="1">
         <w:r>
           <w:rPr>
             <w:rStyle w:val="Hyperlink"/>
@@ -1972,7 +2277,7 @@
         </w:rPr>
         <w:t> and </w:t>
       </w:r>
-      <w:hyperlink r:id="rId24" w:history="1">
+      <w:hyperlink r:id="rId25" w:history="1">
         <w:r>
           <w:rPr>
             <w:rStyle w:val="Hyperlink"/>
@@ -2283,7 +2588,7 @@
         </w:rPr>
         <w:t xml:space="preserve">. Visit </w:t>
       </w:r>
-      <w:hyperlink r:id="rId25" w:history="1">
+      <w:hyperlink r:id="rId26" w:history="1">
         <w:r>
           <w:rPr>
             <w:rStyle w:val="Hyperlink"/>
@@ -2490,7 +2795,7 @@
         </w:rPr>
         <w:t xml:space="preserve">many editors to prettify your code. This is the configuration file for prettier. Visit </w:t>
       </w:r>
-      <w:hyperlink r:id="rId26" w:history="1">
+      <w:hyperlink r:id="rId27" w:history="1">
         <w:r>
           <w:rPr>
             <w:rStyle w:val="Hyperlink"/>
@@ -2956,13 +3261,20 @@
       <w:r>
         <w:fldChar w:fldCharType="separate"/>
       </w:r>
+      <w:r>
+        <w:rPr>
+          <w:rStyle w:val="Hyperlink"/>
+          <w:lang w:val="en-US"/>
+        </w:rPr>
+        <w:t>proxying</w:t>
+      </w:r>
       <w:proofErr w:type="spellEnd"/>
       <w:r>
         <w:rPr>
           <w:rStyle w:val="Hyperlink"/>
           <w:lang w:val="en-US"/>
         </w:rPr>
-        <w:t>proxying support</w:t>
+        <w:t xml:space="preserve"> support</w:t>
       </w:r>
       <w:r>
         <w:rPr>
@@ -2975,7 +3287,21 @@
         <w:rPr>
           <w:lang w:val="en-US"/>
         </w:rPr>
-        <w:t> in webpack's dev server</w:t>
+        <w:t xml:space="preserve"> in </w:t>
+      </w:r>
+      <w:proofErr w:type="spellStart"/>
+      <w:r>
+        <w:rPr>
+          <w:lang w:val="en-US"/>
+        </w:rPr>
+        <w:t>webpack's</w:t>
+      </w:r>
+      <w:proofErr w:type="spellEnd"/>
+      <w:r>
+        <w:rPr>
+          <w:lang w:val="en-US"/>
+        </w:rPr>
+        <w:t xml:space="preserve"> dev server</w:t>
       </w:r>
       <w:r>
         <w:rPr>
@@ -3505,7 +3831,21 @@
         <w:rPr>
           <w:lang w:val="en-US"/>
         </w:rPr>
-        <w:t>/sigdemo/</w:t>
+        <w:t>/</w:t>
+      </w:r>
+      <w:proofErr w:type="spellStart"/>
+      <w:r>
+        <w:rPr>
+          <w:lang w:val="en-US"/>
+        </w:rPr>
+        <w:t>sigdemo</w:t>
+      </w:r>
+      <w:proofErr w:type="spellEnd"/>
+      <w:r>
+        <w:rPr>
+          <w:lang w:val="en-US"/>
+        </w:rPr>
+        <w:t>/</w:t>
       </w:r>
     </w:p>
     <w:p>
@@ -3562,7 +3902,7 @@
         </w:rPr>
         <w:t xml:space="preserve">. Visit </w:t>
       </w:r>
-      <w:hyperlink r:id="rId27" w:anchor="aop" w:history="1">
+      <w:hyperlink r:id="rId28" w:anchor="aop" w:history="1">
         <w:r>
           <w:rPr>
             <w:rStyle w:val="Hyperlink"/>
@@ -3596,7 +3936,7 @@
         </w:rPr>
         <w:t xml:space="preserve"> - </w:t>
       </w:r>
-      <w:hyperlink r:id="rId28" w:history="1">
+      <w:hyperlink r:id="rId29" w:history="1">
         <w:r>
           <w:rPr>
             <w:rStyle w:val="Hyperlink"/>
@@ -3655,7 +3995,7 @@
         </w:rPr>
         <w:t xml:space="preserve"> – Data store repositories for JPA or NoSql. Visit </w:t>
       </w:r>
-      <w:hyperlink r:id="rId29" w:history="1">
+      <w:hyperlink r:id="rId30" w:history="1">
         <w:r>
           <w:rPr>
             <w:rStyle w:val="Hyperlink"/>
@@ -3689,7 +4029,7 @@
         </w:rPr>
         <w:t xml:space="preserve"> – </w:t>
       </w:r>
-      <w:hyperlink r:id="rId30" w:history="1">
+      <w:hyperlink r:id="rId31" w:history="1">
         <w:r>
           <w:rPr>
             <w:rStyle w:val="Hyperlink"/>
@@ -3754,7 +4094,7 @@
         </w:rPr>
         <w:t xml:space="preserve"> – REST api endpoints implemented with </w:t>
       </w:r>
-      <w:hyperlink r:id="rId31" w:history="1">
+      <w:hyperlink r:id="rId32" w:history="1">
         <w:r>
           <w:rPr>
             <w:rStyle w:val="Hyperlink"/>
@@ -3819,7 +4159,7 @@
         </w:rPr>
         <w:t xml:space="preserve"> – Main class for starting a </w:t>
       </w:r>
-      <w:hyperlink r:id="rId32" w:history="1">
+      <w:hyperlink r:id="rId33" w:history="1">
         <w:r>
           <w:rPr>
             <w:rStyle w:val="Hyperlink"/>
@@ -4406,7 +4746,7 @@
         </w:rPr>
         <w:t xml:space="preserve"> The JHipster site describes this on the </w:t>
       </w:r>
-      <w:hyperlink r:id="rId33" w:history="1">
+      <w:hyperlink r:id="rId34" w:history="1">
         <w:r>
           <w:rPr>
             <w:rStyle w:val="Hyperlink"/>
@@ -4465,7 +4805,7 @@
         </w:rPr>
         <w:t xml:space="preserve">Open </w:t>
       </w:r>
-      <w:hyperlink r:id="rId34" w:history="1">
+      <w:hyperlink r:id="rId35" w:history="1">
         <w:r>
           <w:rPr>
             <w:rStyle w:val="Hyperlink"/>
@@ -4891,7 +5231,7 @@
         </w:rPr>
         <w:t>the Java domain objects, using </w:t>
       </w:r>
-      <w:hyperlink r:id="rId35" w:history="1">
+      <w:hyperlink r:id="rId36" w:history="1">
         <w:r>
           <w:rPr>
             <w:rStyle w:val="Hyperlink"/>
@@ -6270,10 +6610,18 @@
         </w:numPr>
       </w:pPr>
       <w:r>
-        <w:t>UI tests with </w:t>
+        <w:t xml:space="preserve">UI tests </w:t>
       </w:r>
       <w:proofErr w:type="spellStart"/>
       <w:r>
+        <w:t>with</w:t>
+      </w:r>
+      <w:proofErr w:type="spellEnd"/>
+      <w:r>
+        <w:t> </w:t>
+      </w:r>
+      <w:proofErr w:type="spellStart"/>
+      <w:r>
         <w:fldChar w:fldCharType="begin"/>
       </w:r>
       <w:r>
@@ -6282,235 +6630,297 @@
       <w:r>
         <w:fldChar w:fldCharType="separate"/>
       </w:r>
+      <w:r>
+        <w:rPr>
+          <w:rStyle w:val="Hyperlink"/>
+        </w:rPr>
+        <w:t>Jest</w:t>
+      </w:r>
       <w:proofErr w:type="spellEnd"/>
       <w:r>
         <w:rPr>
+          <w:lang w:val="en-US"/>
+        </w:rPr>
+        <w:fldChar w:fldCharType="end"/>
+      </w:r>
+      <w:r>
+        <w:t>.</w:t>
+      </w:r>
+    </w:p>
+    <w:p>
+      <w:pPr>
+        <w:pStyle w:val="01Brieftekst"/>
+        <w:rPr>
+          <w:lang w:val="en-US"/>
+        </w:rPr>
+      </w:pPr>
+    </w:p>
+    <w:p>
+      <w:pPr>
+        <w:pStyle w:val="Heading3"/>
+        <w:rPr>
+          <w:lang w:val="en-US"/>
+        </w:rPr>
+      </w:pPr>
+      <w:r>
+        <w:rPr>
+          <w:lang w:val="en-US"/>
+        </w:rPr>
+        <w:t>Running the test</w:t>
+      </w:r>
+    </w:p>
+    <w:p>
+      <w:pPr>
+        <w:pStyle w:val="01Brieftekst"/>
+        <w:rPr>
+          <w:lang w:val="en-US"/>
+        </w:rPr>
+      </w:pPr>
+    </w:p>
+    <w:p>
+      <w:pPr>
+        <w:pStyle w:val="01Brieftekst"/>
+        <w:rPr>
+          <w:lang w:val="en-US"/>
+        </w:rPr>
+      </w:pPr>
+      <w:r>
+        <w:rPr>
+          <w:lang w:val="en-US"/>
+        </w:rPr>
+        <w:t>Run the command</w:t>
+      </w:r>
+      <w:r>
+        <w:rPr>
+          <w:lang w:val="en-US"/>
+        </w:rPr>
+        <w:t>s</w:t>
+      </w:r>
+    </w:p>
+    <w:p>
+      <w:pPr>
+        <w:pStyle w:val="01Brieftekst"/>
+        <w:rPr>
+          <w:lang w:val="en-US"/>
+        </w:rPr>
+      </w:pPr>
+    </w:p>
+    <w:p>
+      <w:pPr>
+        <w:pStyle w:val="01Brieftekst"/>
+        <w:rPr>
+          <w:rStyle w:val="IntenseEmphasis"/>
+          <w:lang w:val="en-US"/>
+        </w:rPr>
+      </w:pPr>
+      <w:r>
+        <w:rPr>
+          <w:rStyle w:val="IntenseEmphasis"/>
+          <w:lang w:val="en-US"/>
+        </w:rPr>
+        <w:t>./mvnw clean test</w:t>
+      </w:r>
+    </w:p>
+    <w:p>
+      <w:pPr>
+        <w:pStyle w:val="01Brieftekst"/>
+        <w:rPr>
+          <w:rStyle w:val="IntenseEmphasis"/>
+          <w:lang w:val="en-US"/>
+        </w:rPr>
+      </w:pPr>
+      <w:r>
+        <w:rPr>
+          <w:rStyle w:val="IntenseEmphasis"/>
+          <w:lang w:val="en-US"/>
+        </w:rPr>
+        <w:t>yarn test</w:t>
+      </w:r>
+    </w:p>
+    <w:p>
+      <w:pPr>
+        <w:pStyle w:val="01Brieftekst"/>
+        <w:rPr>
+          <w:lang w:val="en-US"/>
+        </w:rPr>
+      </w:pPr>
+    </w:p>
+    <w:p>
+      <w:pPr>
+        <w:pStyle w:val="01Brieftekst"/>
+        <w:rPr>
+          <w:lang w:val="en-US"/>
+        </w:rPr>
+      </w:pPr>
+      <w:r>
+        <w:rPr>
+          <w:lang w:val="en-US"/>
+        </w:rPr>
+        <w:t>This will run all the tests</w:t>
+      </w:r>
+      <w:r>
+        <w:rPr>
+          <w:lang w:val="en-US"/>
+        </w:rPr>
+        <w:t xml:space="preserve"> and the end should say “</w:t>
+      </w:r>
+      <w:r>
+        <w:rPr>
+          <w:lang w:val="en-US"/>
+        </w:rPr>
+        <w:t>BUILD SUCCESS</w:t>
+      </w:r>
+      <w:r>
+        <w:rPr>
+          <w:lang w:val="en-US"/>
+        </w:rPr>
+        <w:t>”</w:t>
+      </w:r>
+    </w:p>
+    <w:p>
+      <w:pPr>
+        <w:pStyle w:val="01Brieftekst"/>
+        <w:rPr>
+          <w:lang w:val="en-US"/>
+        </w:rPr>
+      </w:pPr>
+    </w:p>
+    <w:p>
+      <w:pPr>
+        <w:pStyle w:val="Heading3"/>
+        <w:rPr>
+          <w:lang w:val="en-US"/>
+        </w:rPr>
+      </w:pPr>
+      <w:r>
+        <w:rPr>
+          <w:lang w:val="en-US"/>
+        </w:rPr>
+        <w:t>Code quality</w:t>
+      </w:r>
+    </w:p>
+    <w:p>
+      <w:pPr>
+        <w:rPr>
+          <w:lang w:val="en-US"/>
+        </w:rPr>
+      </w:pPr>
+    </w:p>
+    <w:p>
+      <w:pPr>
+        <w:rPr>
+          <w:lang w:val="en-US"/>
+        </w:rPr>
+      </w:pPr>
+      <w:r>
+        <w:rPr>
+          <w:lang w:val="en-US"/>
+        </w:rPr>
+        <w:t>Code quality can be easily analyzed using </w:t>
+      </w:r>
+      <w:proofErr w:type="spellStart"/>
+      <w:r>
+        <w:fldChar w:fldCharType="begin"/>
+      </w:r>
+      <w:r>
+        <w:rPr>
+          <w:lang w:val="en-US"/>
+        </w:rPr>
+        <w:instrText xml:space="preserve"> HYPERLINK "https://sonarcloud.io/" </w:instrText>
+      </w:r>
+      <w:r>
+        <w:fldChar w:fldCharType="separate"/>
+      </w:r>
+      <w:r>
+        <w:rPr>
           <w:rStyle w:val="Hyperlink"/>
-        </w:rPr>
-        <w:t>Jest</w:t>
-      </w:r>
-      <w:r>
-        <w:rPr>
+          <w:lang w:val="en-US"/>
+        </w:rPr>
+        <w:t>SonarCloud</w:t>
+      </w:r>
+      <w:proofErr w:type="spellEnd"/>
+      <w:r>
+        <w:rPr>
+          <w:rStyle w:val="Hyperlink"/>
           <w:lang w:val="en-US"/>
         </w:rPr>
         <w:fldChar w:fldCharType="end"/>
       </w:r>
       <w:r>
-        <w:t>.</w:t>
-      </w:r>
-    </w:p>
-    <w:p>
-      <w:pPr>
-        <w:pStyle w:val="01Brieftekst"/>
-        <w:rPr>
-          <w:lang w:val="en-US"/>
-        </w:rPr>
-      </w:pPr>
-    </w:p>
-    <w:p>
-      <w:pPr>
-        <w:pStyle w:val="Heading3"/>
-        <w:rPr>
-          <w:lang w:val="en-US"/>
-        </w:rPr>
-      </w:pPr>
-      <w:r>
-        <w:rPr>
-          <w:lang w:val="en-US"/>
-        </w:rPr>
-        <w:t>Running the test</w:t>
-      </w:r>
-    </w:p>
-    <w:p>
-      <w:pPr>
-        <w:pStyle w:val="01Brieftekst"/>
-        <w:rPr>
-          <w:lang w:val="en-US"/>
-        </w:rPr>
-      </w:pPr>
-    </w:p>
-    <w:p>
-      <w:pPr>
-        <w:pStyle w:val="01Brieftekst"/>
-        <w:rPr>
-          <w:lang w:val="en-US"/>
-        </w:rPr>
-      </w:pPr>
-      <w:r>
-        <w:rPr>
-          <w:lang w:val="en-US"/>
-        </w:rPr>
-        <w:t>Run the command</w:t>
-      </w:r>
-      <w:r>
-        <w:rPr>
-          <w:lang w:val="en-US"/>
-        </w:rPr>
-        <w:t>s</w:t>
-      </w:r>
-    </w:p>
-    <w:p>
-      <w:pPr>
-        <w:pStyle w:val="01Brieftekst"/>
-        <w:rPr>
-          <w:lang w:val="en-US"/>
-        </w:rPr>
-      </w:pPr>
-    </w:p>
-    <w:p>
-      <w:pPr>
-        <w:pStyle w:val="01Brieftekst"/>
+        <w:rPr>
+          <w:lang w:val="en-US"/>
+        </w:rPr>
+        <w:t>, which is automatically configured by JHipster.</w:t>
+      </w:r>
+    </w:p>
+    <w:p>
+      <w:pPr>
+        <w:rPr>
+          <w:lang w:val="en-US"/>
+        </w:rPr>
+      </w:pPr>
+    </w:p>
+    <w:p>
+      <w:pPr>
+        <w:rPr>
+          <w:u w:val="single"/>
+          <w:lang w:val="en-US"/>
+        </w:rPr>
+      </w:pPr>
+      <w:r>
+        <w:rPr>
+          <w:u w:val="single"/>
+          <w:lang w:val="en-US"/>
+        </w:rPr>
+        <w:t>Using Sonar with JHipster</w:t>
+      </w:r>
+    </w:p>
+    <w:p>
+      <w:pPr>
+        <w:rPr>
+          <w:u w:val="single"/>
+          <w:lang w:val="en-US"/>
+        </w:rPr>
+      </w:pPr>
+    </w:p>
+    <w:p>
+      <w:pPr>
+        <w:rPr>
+          <w:lang w:val="en-US"/>
+        </w:rPr>
+      </w:pPr>
+      <w:r>
+        <w:rPr>
+          <w:lang w:val="en-US"/>
+        </w:rPr>
+        <w:t xml:space="preserve">For this you need </w:t>
+      </w:r>
+      <w:r>
         <w:rPr>
           <w:rStyle w:val="IntenseEmphasis"/>
           <w:lang w:val="en-US"/>
         </w:rPr>
-      </w:pPr>
+        <w:t>docker</w:t>
+      </w:r>
+      <w:r>
+        <w:rPr>
+          <w:lang w:val="en-US"/>
+        </w:rPr>
+        <w:t xml:space="preserve"> and </w:t>
+      </w:r>
       <w:r>
         <w:rPr>
           <w:rStyle w:val="IntenseEmphasis"/>
           <w:lang w:val="en-US"/>
         </w:rPr>
-        <w:t>./mvnw clean test</w:t>
-      </w:r>
-    </w:p>
-    <w:p>
-      <w:pPr>
-        <w:pStyle w:val="01Brieftekst"/>
-        <w:rPr>
-          <w:rStyle w:val="IntenseEmphasis"/>
-          <w:lang w:val="en-US"/>
-        </w:rPr>
-      </w:pPr>
-      <w:r>
-        <w:rPr>
-          <w:rStyle w:val="IntenseEmphasis"/>
-          <w:lang w:val="en-US"/>
-        </w:rPr>
-        <w:t>yarn test</w:t>
-      </w:r>
-    </w:p>
-    <w:p>
-      <w:pPr>
-        <w:pStyle w:val="01Brieftekst"/>
-        <w:rPr>
-          <w:lang w:val="en-US"/>
-        </w:rPr>
-      </w:pPr>
-    </w:p>
-    <w:p>
-      <w:pPr>
-        <w:pStyle w:val="01Brieftekst"/>
-        <w:rPr>
-          <w:lang w:val="en-US"/>
-        </w:rPr>
-      </w:pPr>
-      <w:r>
-        <w:rPr>
-          <w:lang w:val="en-US"/>
-        </w:rPr>
-        <w:t>This will run all the tests</w:t>
-      </w:r>
-      <w:r>
-        <w:rPr>
-          <w:lang w:val="en-US"/>
-        </w:rPr>
-        <w:t xml:space="preserve"> and the end should say “</w:t>
-      </w:r>
-      <w:r>
-        <w:rPr>
-          <w:lang w:val="en-US"/>
-        </w:rPr>
-        <w:t>BUILD SUCCESS</w:t>
-      </w:r>
-      <w:r>
-        <w:rPr>
-          <w:lang w:val="en-US"/>
-        </w:rPr>
-        <w:t>”</w:t>
-      </w:r>
-    </w:p>
-    <w:p>
-      <w:pPr>
-        <w:pStyle w:val="01Brieftekst"/>
-        <w:rPr>
-          <w:lang w:val="en-US"/>
-        </w:rPr>
-      </w:pPr>
-    </w:p>
-    <w:p>
-      <w:pPr>
-        <w:pStyle w:val="Heading3"/>
-        <w:rPr>
-          <w:lang w:val="en-US"/>
-        </w:rPr>
-      </w:pPr>
-      <w:r>
-        <w:rPr>
-          <w:lang w:val="en-US"/>
-        </w:rPr>
-        <w:t>Code quality</w:t>
-      </w:r>
-    </w:p>
-    <w:p>
-      <w:pPr>
-        <w:rPr>
-          <w:lang w:val="en-US"/>
-        </w:rPr>
-      </w:pPr>
-    </w:p>
-    <w:p>
-      <w:pPr>
-        <w:rPr>
-          <w:lang w:val="en-US"/>
-        </w:rPr>
-      </w:pPr>
-      <w:r>
-        <w:rPr>
-          <w:lang w:val="en-US"/>
-        </w:rPr>
-        <w:t>Code quality can be easily analyzed using </w:t>
-      </w:r>
-      <w:proofErr w:type="spellStart"/>
-      <w:r>
-        <w:fldChar w:fldCharType="begin"/>
-      </w:r>
-      <w:r>
-        <w:rPr>
-          <w:lang w:val="en-US"/>
-        </w:rPr>
-        <w:instrText xml:space="preserve"> HYPERLINK "https://sonarcloud.io/" </w:instrText>
-      </w:r>
-      <w:r>
-        <w:fldChar w:fldCharType="separate"/>
-      </w:r>
-      <w:proofErr w:type="spellEnd"/>
-      <w:r>
-        <w:rPr>
-          <w:rStyle w:val="Hyperlink"/>
-          <w:lang w:val="en-US"/>
-        </w:rPr>
-        <w:t>SonarCloud</w:t>
-      </w:r>
-      <w:r>
-        <w:rPr>
-          <w:rStyle w:val="Hyperlink"/>
-          <w:lang w:val="en-US"/>
-        </w:rPr>
-        <w:fldChar w:fldCharType="end"/>
-      </w:r>
-      <w:r>
-        <w:rPr>
-          <w:lang w:val="en-US"/>
-        </w:rPr>
-        <w:t>, which is automatically configured by JHipster.</w:t>
-      </w:r>
-    </w:p>
-    <w:p>
-      <w:pPr>
-        <w:rPr>
-          <w:lang w:val="en-US"/>
-        </w:rPr>
-      </w:pPr>
+        <w:t>docker-compose</w:t>
+      </w:r>
+      <w:r>
+        <w:rPr>
+          <w:lang w:val="en-US"/>
+        </w:rPr>
+        <w:t xml:space="preserve"> installed</w:t>
+      </w:r>
     </w:p>
     <w:p>
       <w:pPr>
@@ -6519,68 +6929,6 @@
           <w:lang w:val="en-US"/>
         </w:rPr>
       </w:pPr>
-      <w:r>
-        <w:rPr>
-          <w:u w:val="single"/>
-          <w:lang w:val="en-US"/>
-        </w:rPr>
-        <w:t>Using Sonar with JHipster</w:t>
-      </w:r>
-    </w:p>
-    <w:p>
-      <w:pPr>
-        <w:rPr>
-          <w:u w:val="single"/>
-          <w:lang w:val="en-US"/>
-        </w:rPr>
-      </w:pPr>
-    </w:p>
-    <w:p>
-      <w:pPr>
-        <w:rPr>
-          <w:lang w:val="en-US"/>
-        </w:rPr>
-      </w:pPr>
-      <w:r>
-        <w:rPr>
-          <w:lang w:val="en-US"/>
-        </w:rPr>
-        <w:t xml:space="preserve">For this you need </w:t>
-      </w:r>
-      <w:r>
-        <w:rPr>
-          <w:rStyle w:val="IntenseEmphasis"/>
-          <w:lang w:val="en-US"/>
-        </w:rPr>
-        <w:t>docker</w:t>
-      </w:r>
-      <w:r>
-        <w:rPr>
-          <w:lang w:val="en-US"/>
-        </w:rPr>
-        <w:t xml:space="preserve"> and </w:t>
-      </w:r>
-      <w:r>
-        <w:rPr>
-          <w:rStyle w:val="IntenseEmphasis"/>
-          <w:lang w:val="en-US"/>
-        </w:rPr>
-        <w:t>docker-compose</w:t>
-      </w:r>
-      <w:r>
-        <w:rPr>
-          <w:lang w:val="en-US"/>
-        </w:rPr>
-        <w:t xml:space="preserve"> installed</w:t>
-      </w:r>
-    </w:p>
-    <w:p>
-      <w:pPr>
-        <w:rPr>
-          <w:u w:val="single"/>
-          <w:lang w:val="en-US"/>
-        </w:rPr>
-      </w:pPr>
     </w:p>
     <w:p>
       <w:pPr>
@@ -6594,13 +6942,29 @@
         </w:rPr>
         <w:t>JHipster provides a specific Docker Compose configuration for Sonar (</w:t>
       </w:r>
-      <w:hyperlink r:id="rId36" w:history="1">
+      <w:hyperlink r:id="rId37" w:history="1">
         <w:r>
           <w:rPr>
             <w:rStyle w:val="Hyperlink"/>
             <w:lang w:val="en-US"/>
           </w:rPr>
-          <w:t>here is the JHipster Docker Compose documentation</w:t>
+          <w:t xml:space="preserve">here is the </w:t>
+        </w:r>
+        <w:proofErr w:type="spellStart"/>
+        <w:r>
+          <w:rPr>
+            <w:rStyle w:val="Hyperlink"/>
+            <w:lang w:val="en-US"/>
+          </w:rPr>
+          <w:t>JHipster</w:t>
+        </w:r>
+        <w:proofErr w:type="spellEnd"/>
+        <w:r>
+          <w:rPr>
+            <w:rStyle w:val="Hyperlink"/>
+            <w:lang w:val="en-US"/>
+          </w:rPr>
+          <w:t xml:space="preserve"> Docker Compose documentation</w:t>
         </w:r>
       </w:hyperlink>
       <w:r>
@@ -6749,7 +7113,7 @@
         </w:rPr>
         <w:t>Once the analysis completes, it will be available on the Sonar dashboard, which by default is available on </w:t>
       </w:r>
-      <w:hyperlink r:id="rId37" w:history="1">
+      <w:hyperlink r:id="rId38" w:history="1">
         <w:r>
           <w:rPr>
             <w:rStyle w:val="Hyperlink"/>
@@ -6931,7 +7295,7 @@
           <w:numId w:val="23"/>
         </w:numPr>
       </w:pPr>
-      <w:hyperlink r:id="rId38" w:history="1">
+      <w:hyperlink r:id="rId39" w:history="1">
         <w:r>
           <w:rPr>
             <w:rStyle w:val="Hyperlink"/>
@@ -6947,7 +7311,7 @@
           <w:numId w:val="23"/>
         </w:numPr>
       </w:pPr>
-      <w:hyperlink r:id="rId39" w:history="1">
+      <w:hyperlink r:id="rId40" w:history="1">
         <w:r>
           <w:rPr>
             <w:rStyle w:val="Hyperlink"/>
@@ -6975,7 +7339,7 @@
         </w:rPr>
         <w:t>Travis: refer to the </w:t>
       </w:r>
-      <w:hyperlink r:id="rId40" w:history="1">
+      <w:hyperlink r:id="rId41" w:history="1">
         <w:r>
           <w:rPr>
             <w:rStyle w:val="Hyperlink"/>
@@ -7014,13 +7378,20 @@
       <w:r>
         <w:fldChar w:fldCharType="separate"/>
       </w:r>
+      <w:r>
+        <w:rPr>
+          <w:rStyle w:val="Hyperlink"/>
+          <w:lang w:val="en-US"/>
+        </w:rPr>
+        <w:t>CircleCI</w:t>
+      </w:r>
       <w:proofErr w:type="spellEnd"/>
       <w:r>
         <w:rPr>
           <w:rStyle w:val="Hyperlink"/>
           <w:lang w:val="en-US"/>
         </w:rPr>
-        <w:t>CircleCI Documentation</w:t>
+        <w:t xml:space="preserve"> Documentation</w:t>
       </w:r>
       <w:r>
         <w:rPr>
@@ -7058,13 +7429,20 @@
       <w:r>
         <w:fldChar w:fldCharType="separate"/>
       </w:r>
+      <w:r>
+        <w:rPr>
+          <w:rStyle w:val="Hyperlink"/>
+          <w:lang w:val="en-US"/>
+        </w:rPr>
+        <w:t>GitLab</w:t>
+      </w:r>
       <w:proofErr w:type="spellEnd"/>
       <w:r>
         <w:rPr>
           <w:rStyle w:val="Hyperlink"/>
           <w:lang w:val="en-US"/>
         </w:rPr>
-        <w:t>GitLab CI Documentation</w:t>
+        <w:t xml:space="preserve"> CI Documentation</w:t>
       </w:r>
       <w:r>
         <w:rPr>
@@ -7236,7 +7614,7 @@
         </w:rPr>
         <w:t xml:space="preserve"> create a Pipeline project as described on </w:t>
       </w:r>
-      <w:hyperlink r:id="rId41" w:history="1">
+      <w:hyperlink r:id="rId42" w:history="1">
         <w:r>
           <w:rPr>
             <w:rStyle w:val="Hyperlink"/>
@@ -7978,7 +8356,7 @@
         </w:rPr>
         <w:t>On Windows, due to </w:t>
       </w:r>
-      <w:hyperlink r:id="rId42" w:history="1">
+      <w:hyperlink r:id="rId43" w:history="1">
         <w:r>
           <w:rPr>
             <w:rStyle w:val="Hyperlink"/>
@@ -8245,7 +8623,7 @@
         </w:rPr>
         <w:t xml:space="preserve">Visit </w:t>
       </w:r>
-      <w:hyperlink r:id="rId43" w:history="1">
+      <w:hyperlink r:id="rId44" w:history="1">
         <w:r>
           <w:rPr>
             <w:rStyle w:val="Hyperlink"/>
@@ -8262,9 +8640,9 @@
       </w:r>
     </w:p>
     <w:sectPr>
-      <w:headerReference w:type="default" r:id="rId44"/>
-      <w:footerReference w:type="default" r:id="rId45"/>
-      <w:footerReference w:type="first" r:id="rId46"/>
+      <w:headerReference w:type="default" r:id="rId45"/>
+      <w:footerReference w:type="default" r:id="rId46"/>
+      <w:footerReference w:type="first" r:id="rId47"/>
       <w:pgSz w:w="11900" w:h="16840"/>
       <w:pgMar w:top="1417" w:right="1417" w:bottom="1417" w:left="1417" w:header="709" w:footer="709" w:gutter="0"/>
       <w:cols w:space="708"/>
@@ -8352,7 +8730,7 @@
             <w:rPr>
               <w:noProof/>
             </w:rPr>
-            <w:t>13</w:t>
+            <w:t>2</w:t>
           </w:r>
           <w:r>
             <w:fldChar w:fldCharType="end"/>
@@ -8360,14 +8738,27 @@
           <w:r>
             <w:t>/</w:t>
           </w:r>
-          <w:fldSimple w:instr=" NUMPAGES  \* MERGEFORMAT ">
-            <w:r>
-              <w:rPr>
-                <w:noProof/>
-              </w:rPr>
-              <w:t>13</w:t>
-            </w:r>
-          </w:fldSimple>
+          <w:r>
+            <w:fldChar w:fldCharType="begin"/>
+          </w:r>
+          <w:r>
+            <w:instrText xml:space="preserve"> NUMPAGES  \* MERGEFORMAT </w:instrText>
+          </w:r>
+          <w:r>
+            <w:fldChar w:fldCharType="separate"/>
+          </w:r>
+          <w:r>
+            <w:rPr>
+              <w:noProof/>
+            </w:rPr>
+            <w:t>13</w:t>
+          </w:r>
+          <w:r>
+            <w:rPr>
+              <w:noProof/>
+            </w:rPr>
+            <w:fldChar w:fldCharType="end"/>
+          </w:r>
         </w:p>
       </w:tc>
     </w:tr>
@@ -8440,14 +8831,27 @@
           <w:r>
             <w:t>/</w:t>
           </w:r>
-          <w:fldSimple w:instr=" NUMPAGES  \* MERGEFORMAT ">
-            <w:r>
-              <w:rPr>
-                <w:noProof/>
-              </w:rPr>
-              <w:t>13</w:t>
-            </w:r>
-          </w:fldSimple>
+          <w:r>
+            <w:fldChar w:fldCharType="begin"/>
+          </w:r>
+          <w:r>
+            <w:instrText xml:space="preserve"> NUMPAGES  \* MERGEFORMAT </w:instrText>
+          </w:r>
+          <w:r>
+            <w:fldChar w:fldCharType="separate"/>
+          </w:r>
+          <w:r>
+            <w:rPr>
+              <w:noProof/>
+            </w:rPr>
+            <w:t>13</w:t>
+          </w:r>
+          <w:r>
+            <w:rPr>
+              <w:noProof/>
+            </w:rPr>
+            <w:fldChar w:fldCharType="end"/>
+          </w:r>
         </w:p>
       </w:tc>
     </w:tr>
@@ -13504,7 +13908,7 @@
 </file>
 
 <file path=customXml/itemProps1.xml><?xml version="1.0" encoding="utf-8"?>
-<ds:datastoreItem xmlns:ds="http://schemas.openxmlformats.org/officeDocument/2006/customXml" ds:itemID="{3AAD1E00-AC59-476C-9D68-E59ED250F7F3}">
+<ds:datastoreItem xmlns:ds="http://schemas.openxmlformats.org/officeDocument/2006/customXml" ds:itemID="{FE1D9599-3BBC-4187-9655-67D9EE358EBE}">
   <ds:schemaRefs>
     <ds:schemaRef ds:uri="http://schemas.openxmlformats.org/officeDocument/2006/bibliography"/>
   </ds:schemaRefs>

</xml_diff>